<commit_message>
Add initial implementation for Carbone PDF rendering Lambda
- Implemented Lambda function to render DOCX templates to PDF using Carbone and LibreOffice.
- Added build script for packaging and deployment.
- Updated .gitignore to exclude build artifacts and IDE files.
- Created README with usage instructions and project structure.
- Configured Terraform for AWS Lambda deployment.
</commit_message>
<xml_diff>
--- a/templates/letter-template-nhs-notify_.docx
+++ b/templates/letter-template-nhs-notify_.docx
@@ -107,31 +107,56 @@
         </w:rPr>
         <w:t xml:space="preserve"> </w:t>
       </w:r>
+      <w:proofErr w:type="gramStart"/>
+      <w:r>
+        <w:rPr>
+          <w:rFonts w:cs="Noto Sans Medium"/>
+          <w:lang w:eastAsia="en-GB"/>
+        </w:rPr>
+        <w:t xml:space="preserve">{ </w:t>
+      </w:r>
+      <w:proofErr w:type="spellStart"/>
+      <w:r>
+        <w:rPr>
+          <w:rFonts w:cs="Noto Sans Medium"/>
+          <w:lang w:eastAsia="en-GB"/>
+        </w:rPr>
+        <w:t>d</w:t>
+      </w:r>
+      <w:proofErr w:type="gramEnd"/>
+      <w:r>
+        <w:rPr>
+          <w:rFonts w:cs="Noto Sans Medium"/>
+          <w:lang w:eastAsia="en-GB"/>
+        </w:rPr>
+        <w:t>.</w:t>
+      </w:r>
       <w:commentRangeStart w:id="5"/>
+      <w:proofErr w:type="gramStart"/>
       <w:r>
         <w:rPr>
           <w:rFonts w:cs="Noto Sans Medium"/>
           <w:lang w:eastAsia="en-GB"/>
         </w:rPr>
-        <w:t>((</w:t>
-      </w:r>
-      <w:proofErr w:type="spellStart"/>
+        <w:t>fullName</w:t>
+      </w:r>
+      <w:proofErr w:type="spellEnd"/>
       <w:r>
         <w:rPr>
           <w:rFonts w:cs="Noto Sans Medium"/>
           <w:lang w:eastAsia="en-GB"/>
         </w:rPr>
-        <w:t>fullName</w:t>
-      </w:r>
-      <w:proofErr w:type="spellEnd"/>
+        <w:t xml:space="preserve"> </w:t>
+      </w:r>
+      <w:commentRangeEnd w:id="5"/>
       <w:r>
         <w:rPr>
           <w:rFonts w:cs="Noto Sans Medium"/>
           <w:lang w:eastAsia="en-GB"/>
         </w:rPr>
-        <w:t>))</w:t>
-      </w:r>
-      <w:commentRangeEnd w:id="5"/>
+        <w:t>}</w:t>
+      </w:r>
+      <w:proofErr w:type="gramEnd"/>
       <w:r>
         <w:rPr>
           <w:rFonts w:cs="Noto Sans Medium"/>
@@ -171,6 +196,37 @@
           <w:szCs w:val="24"/>
         </w:rPr>
         <w:commentReference w:id="6"/>
+      </w:r>
+    </w:p>
+    <w:p>
+      <w:pPr>
+        <w:rPr>
+          <w:rFonts w:cs="Noto Sans Medium"/>
+          <w:lang w:eastAsia="en-GB"/>
+        </w:rPr>
+      </w:pPr>
+      <w:r>
+        <w:rPr>
+          <w:rFonts w:cs="Noto Sans Medium"/>
+          <w:lang w:eastAsia="en-GB"/>
+        </w:rPr>
+        <w:t xml:space="preserve">{ </w:t>
+      </w:r>
+      <w:proofErr w:type="spellStart"/>
+      <w:r>
+        <w:rPr>
+          <w:rFonts w:cs="Noto Sans Medium"/>
+          <w:lang w:eastAsia="en-GB"/>
+        </w:rPr>
+        <w:t>d.value</w:t>
+      </w:r>
+      <w:proofErr w:type="spellEnd"/>
+      <w:r>
+        <w:rPr>
+          <w:rFonts w:cs="Noto Sans Medium"/>
+          <w:lang w:eastAsia="en-GB"/>
+        </w:rPr>
+        <w:t xml:space="preserve"> }</w:t>
       </w:r>
     </w:p>
     <w:p>
@@ -762,7 +818,7 @@
           <w:noProof/>
         </w:rPr>
         <w:drawing>
-          <wp:inline distT="0" distB="0" distL="0" distR="0" wp14:anchorId="1EB53E18" wp14:editId="41750E24">
+          <wp:inline distT="0" distB="0" distL="0" distR="0" wp14:anchorId="1EB53E18" wp14:editId="5FB0BD25">
             <wp:extent cx="1336431" cy="1336431"/>
             <wp:effectExtent l="0" t="0" r="0" b="0"/>
             <wp:docPr id="1392541066" name="Picture 2" descr="A qr code with a black background&#10;&#10;Description automatically generated"/>
@@ -2236,12 +2292,42 @@
       </w:rPr>
       <w:t xml:space="preserve">Date: </w:t>
     </w:r>
+    <w:proofErr w:type="gramStart"/>
     <w:r>
       <w:rPr>
         <w:rFonts w:cs="Noto Sans"/>
       </w:rPr>
-      <w:t>((date))</w:t>
+      <w:t xml:space="preserve">{ </w:t>
     </w:r>
+    <w:proofErr w:type="spellStart"/>
+    <w:r>
+      <w:rPr>
+        <w:rFonts w:cs="Noto Sans"/>
+      </w:rPr>
+      <w:t>d</w:t>
+    </w:r>
+    <w:proofErr w:type="gramEnd"/>
+    <w:r>
+      <w:rPr>
+        <w:rFonts w:cs="Noto Sans"/>
+      </w:rPr>
+      <w:t>.</w:t>
+    </w:r>
+    <w:proofErr w:type="gramStart"/>
+    <w:r>
+      <w:rPr>
+        <w:rFonts w:cs="Noto Sans"/>
+      </w:rPr>
+      <w:t>date</w:t>
+    </w:r>
+    <w:proofErr w:type="spellEnd"/>
+    <w:r>
+      <w:rPr>
+        <w:rFonts w:cs="Noto Sans"/>
+      </w:rPr>
+      <w:t xml:space="preserve"> }</w:t>
+    </w:r>
+    <w:proofErr w:type="gramEnd"/>
   </w:p>
   <w:p>
     <w:pPr>
@@ -2260,13 +2346,28 @@
       </w:rPr>
       <w:t xml:space="preserve">NHS number: </w:t>
     </w:r>
+    <w:proofErr w:type="gramStart"/>
     <w:r>
       <w:rPr>
         <w:rFonts w:cs="Noto Sans"/>
       </w:rPr>
-      <w:t>((</w:t>
+      <w:t xml:space="preserve">{ </w:t>
     </w:r>
     <w:proofErr w:type="spellStart"/>
+    <w:r>
+      <w:rPr>
+        <w:rFonts w:cs="Noto Sans"/>
+      </w:rPr>
+      <w:t>d</w:t>
+    </w:r>
+    <w:proofErr w:type="gramEnd"/>
+    <w:r>
+      <w:rPr>
+        <w:rFonts w:cs="Noto Sans"/>
+      </w:rPr>
+      <w:t>.</w:t>
+    </w:r>
+    <w:proofErr w:type="gramStart"/>
     <w:r>
       <w:rPr>
         <w:rFonts w:cs="Noto Sans"/>
@@ -2278,8 +2379,9 @@
       <w:rPr>
         <w:rFonts w:cs="Noto Sans"/>
       </w:rPr>
-      <w:t>))</w:t>
+      <w:t xml:space="preserve"> }</w:t>
     </w:r>
+    <w:proofErr w:type="gramEnd"/>
   </w:p>
 </w:hdr>
 </file>

</xml_diff>

<commit_message>
Refactor PDF rendering logic and improve error handling
</commit_message>
<xml_diff>
--- a/templates/letter-template-nhs-notify_.docx
+++ b/templates/letter-template-nhs-notify_.docx
@@ -218,7 +218,14 @@
           <w:rFonts w:cs="Noto Sans Medium"/>
           <w:lang w:eastAsia="en-GB"/>
         </w:rPr>
-        <w:t>d.value</w:t>
+        <w:t>d.</w:t>
+      </w:r>
+      <w:r>
+        <w:rPr>
+          <w:rFonts w:cs="Noto Sans Medium"/>
+          <w:lang w:eastAsia="en-GB"/>
+        </w:rPr>
+        <w:t>example</w:t>
       </w:r>
       <w:proofErr w:type="spellEnd"/>
       <w:r>
@@ -226,7 +233,14 @@
           <w:rFonts w:cs="Noto Sans Medium"/>
           <w:lang w:eastAsia="en-GB"/>
         </w:rPr>
-        <w:t xml:space="preserve"> }</w:t>
+        <w:t xml:space="preserve"> </w:t>
+      </w:r>
+      <w:r>
+        <w:rPr>
+          <w:rFonts w:cs="Noto Sans Medium"/>
+          <w:lang w:eastAsia="en-GB"/>
+        </w:rPr>
+        <w:t>}</w:t>
       </w:r>
     </w:p>
     <w:p>
@@ -818,7 +832,7 @@
           <w:noProof/>
         </w:rPr>
         <w:drawing>
-          <wp:inline distT="0" distB="0" distL="0" distR="0" wp14:anchorId="1EB53E18" wp14:editId="5FB0BD25">
+          <wp:inline distT="0" distB="0" distL="0" distR="0" wp14:anchorId="1EB53E18" wp14:editId="792292CD">
             <wp:extent cx="1336431" cy="1336431"/>
             <wp:effectExtent l="0" t="0" r="0" b="0"/>
             <wp:docPr id="1392541066" name="Picture 2" descr="A qr code with a black background&#10;&#10;Description automatically generated"/>

</xml_diff>